<commit_message>
modification du fichier First
</commit_message>
<xml_diff>
--- a/fichierFirst.docx
+++ b/fichierFirst.docx
@@ -7,10 +7,17 @@
         <w:t>Bonjour, ce fichier est crée par walkingtomron</w:t>
       </w:r>
     </w:p>
+    <w:p/>
+    <w:p>
+      <w:r>
+        <w:t>Bonjour j’ai modifié ton fichier</w:t>
+      </w:r>
+    </w:p>
     <w:p>
       <w:bookmarkStart w:id="0" w:name="_GoBack"/>
       <w:bookmarkEnd w:id="0"/>
     </w:p>
+    <w:p/>
     <w:sectPr>
       <w:pgSz w:w="11906" w:h="16838"/>
       <w:pgMar w:top="1417" w:right="1417" w:bottom="1417" w:left="1417" w:header="708" w:footer="708" w:gutter="0"/>

</xml_diff>

<commit_message>
modification du fichier Fist par codynsane
</commit_message>
<xml_diff>
--- a/fichierFirst.docx
+++ b/fichierFirst.docx
@@ -13,10 +13,17 @@
         <w:t>Bonjour j’ai modifié ton fichier</w:t>
       </w:r>
     </w:p>
+    <w:p/>
+    <w:p>
+      <w:r>
+        <w:t>Bonjour, ce fichier est modifier par ronycodinsanee</w:t>
+      </w:r>
+    </w:p>
     <w:p>
       <w:bookmarkStart w:id="0" w:name="_GoBack"/>
       <w:bookmarkEnd w:id="0"/>
     </w:p>
+    <w:p/>
     <w:p/>
     <w:sectPr>
       <w:pgSz w:w="11906" w:h="16838"/>

</xml_diff>

<commit_message>
modification de la section 2, ajout  de 3 sections
</commit_message>
<xml_diff>
--- a/fichierFirst.docx
+++ b/fichierFirst.docx
@@ -4,24 +4,16 @@
   <w:body>
     <w:p>
       <w:r>
-        <w:t>Bonjour, ce fichier est crée par walkingtomron</w:t>
+        <w:t xml:space="preserve">Bonjour, ce fichier est </w:t>
       </w:r>
-    </w:p>
-    <w:p/>
-    <w:p>
       <w:r>
-        <w:t>Bonjour j’ai modifié ton fichier</w:t>
+        <w:t xml:space="preserve">modifié </w:t>
       </w:r>
-    </w:p>
-    <w:p/>
-    <w:p>
-      <w:r>
-        <w:t>Bonjour, ce fichier est modifier par ronycodinsanee</w:t>
-      </w:r>
-    </w:p>
-    <w:p>
       <w:bookmarkStart w:id="0" w:name="_GoBack"/>
       <w:bookmarkEnd w:id="0"/>
+      <w:r>
+        <w:t>par walkingtomron</w:t>
+      </w:r>
     </w:p>
     <w:p/>
     <w:p/>

</xml_diff>